<commit_message>
Fine progetto - 18.12.2024
</commit_message>
<xml_diff>
--- a/4_Diari/09.10.2024.docx
+++ b/4_Diari/09.10.2024.docx
@@ -198,14 +198,18 @@
               </w:numPr>
               <w:rPr>
                 <w:rFonts w:ascii="Arial" w:hAnsi="Arial" w:cs="Arial"/>
+                <w:highlight w:val="yellow"/>
               </w:rPr>
             </w:pPr>
             <w:r>
               <w:rPr>
                 <w:rFonts w:ascii="Arial" w:hAnsi="Arial" w:cs="Arial"/>
+                <w:highlight w:val="yellow"/>
               </w:rPr>
               <w:t>(SCORSA LEZIONE ASSENTE – 2.10.24)</w:t>
             </w:r>
+            <w:bookmarkStart w:id="3" w:name="_GoBack"/>
+            <w:bookmarkEnd w:id="3"/>
           </w:p>
           <w:p>
             <w:pPr>
@@ -575,8 +579,6 @@
               </w:rPr>
               <w:t>Continuare implementazione del progetto su Java.</w:t>
             </w:r>
-            <w:bookmarkStart w:id="3" w:name="_GoBack"/>
-            <w:bookmarkEnd w:id="3"/>
           </w:p>
           <w:p>
             <w:pPr>
@@ -4118,14 +4120,14 @@
     <w:charset w:val="00"/>
     <w:family w:val="swiss"/>
     <w:pitch w:val="variable"/>
-    <w:sig w:usb0="E0002EFF" w:usb1="C000785B" w:usb2="00000009" w:usb3="00000000" w:csb0="000001FF" w:csb1="00000000"/>
+    <w:sig w:usb0="E0002AFF" w:usb1="C0007843" w:usb2="00000009" w:usb3="00000000" w:csb0="000001FF" w:csb1="00000000"/>
   </w:font>
   <w:font w:name="Calibri">
     <w:panose1 w:val="020F0502020204030204"/>
     <w:charset w:val="00"/>
     <w:family w:val="swiss"/>
     <w:pitch w:val="variable"/>
-    <w:sig w:usb0="E4002EFF" w:usb1="C000247B" w:usb2="00000009" w:usb3="00000000" w:csb0="000001FF" w:csb1="00000000"/>
+    <w:sig w:usb0="E1002AFF" w:usb1="4000ACFF" w:usb2="00000009" w:usb3="00000000" w:csb0="000001FF" w:csb1="00000000"/>
   </w:font>
   <w:font w:name="Courier New">
     <w:panose1 w:val="02070309020205020404"/>
@@ -4139,7 +4141,7 @@
     <w:charset w:val="00"/>
     <w:family w:val="roman"/>
     <w:pitch w:val="variable"/>
-    <w:sig w:usb0="E0002EFF" w:usb1="C000785B" w:usb2="00000009" w:usb3="00000000" w:csb0="000001FF" w:csb1="00000000"/>
+    <w:sig w:usb0="E0002AFF" w:usb1="C0007841" w:usb2="00000009" w:usb3="00000000" w:csb0="000001FF" w:csb1="00000000"/>
   </w:font>
   <w:font w:name="Wingdings">
     <w:panose1 w:val="05000000000000000000"/>
@@ -4174,7 +4176,7 @@
     <w:charset w:val="00"/>
     <w:family w:val="swiss"/>
     <w:pitch w:val="variable"/>
-    <w:sig w:usb0="E4002EFF" w:usb1="C000247B" w:usb2="00000009" w:usb3="00000000" w:csb0="000001FF" w:csb1="00000000"/>
+    <w:sig w:usb0="A0002AEF" w:usb1="4000207B" w:usb2="00000000" w:usb3="00000000" w:csb0="000001FF" w:csb1="00000000"/>
   </w:font>
 </w:fonts>
 </file>
@@ -4233,6 +4235,7 @@
     <w:rsid w:val="00453BEA"/>
     <w:rsid w:val="004576F0"/>
     <w:rsid w:val="00465B6E"/>
+    <w:rsid w:val="004973DB"/>
     <w:rsid w:val="004B235F"/>
     <w:rsid w:val="004E2C9B"/>
     <w:rsid w:val="004E6B5D"/>
@@ -5120,7 +5123,7 @@
 </file>
 
 <file path=customXml/itemProps1.xml><?xml version="1.0" encoding="utf-8"?>
-<ds:datastoreItem xmlns:ds="http://schemas.openxmlformats.org/officeDocument/2006/customXml" ds:itemID="{D8097EF9-49DF-4F49-B5B0-FF9FBCE31E98}">
+<ds:datastoreItem xmlns:ds="http://schemas.openxmlformats.org/officeDocument/2006/customXml" ds:itemID="{62BDD5CA-11C7-489F-84CF-FCE802BBEA4E}">
   <ds:schemaRefs>
     <ds:schemaRef ds:uri="http://schemas.openxmlformats.org/officeDocument/2006/bibliography"/>
   </ds:schemaRefs>

</xml_diff>